<commit_message>
Enough for today, no more inspiration
</commit_message>
<xml_diff>
--- a/МАТЕМАТИЧКА ГИМНАЗИЈА.docx
+++ b/МАТЕМАТИЧКА ГИМНАЗИЈА.docx
@@ -12029,6 +12029,12 @@
         </w:rPr>
         <w:t>-у</w:t>
       </w:r>
+      <w:r>
+        <w:rPr>
+          <w:lang w:val="sr-Cyrl-RS"/>
+        </w:rPr>
+        <w:t xml:space="preserve"> или делу њега</w:t>
+      </w:r>
     </w:p>
     <w:p>
       <w:pPr>
@@ -13097,11 +13103,702 @@
         <w:t>Kernel</w:t>
       </w:r>
     </w:p>
-    <w:p/>
+    <w:p>
+      <w:pPr>
+        <w:rPr>
+          <w:i/>
+          <w:iCs/>
+          <w:lang w:val="sr-Cyrl-RS"/>
+        </w:rPr>
+      </w:pPr>
+      <w:r>
+        <w:rPr>
+          <w:lang w:val="sr-Cyrl-RS"/>
+        </w:rPr>
+        <w:tab/>
+      </w:r>
+      <w:r>
+        <w:rPr>
+          <w:i/>
+          <w:iCs/>
+          <w:lang w:val="en-US"/>
+        </w:rPr>
+        <w:t>Kernel</w:t>
+      </w:r>
+      <w:r>
+        <w:rPr>
+          <w:i/>
+          <w:iCs/>
+          <w:lang w:val="sr-Cyrl-RS"/>
+        </w:rPr>
+        <w:t xml:space="preserve"> </w:t>
+      </w:r>
+      <w:r>
+        <w:rPr>
+          <w:lang w:val="sr-Cyrl-RS"/>
+        </w:rPr>
+        <w:t xml:space="preserve">је централни део оперативног система, природна је последица системове потребе да управља ресурсима, код једноставнијих оперативних система овај део посебно добија на значењу. Неке од важнијих функција </w:t>
+      </w:r>
+      <w:r>
+        <w:rPr>
+          <w:i/>
+          <w:iCs/>
+          <w:lang w:val="en-US"/>
+        </w:rPr>
+        <w:t>Kernel</w:t>
+      </w:r>
+      <w:r>
+        <w:rPr>
+          <w:i/>
+          <w:iCs/>
+          <w:lang w:val="sr-Cyrl-RS"/>
+        </w:rPr>
+        <w:t>-</w:t>
+      </w:r>
+      <w:r>
+        <w:rPr>
+          <w:lang w:val="sr-Cyrl-RS"/>
+        </w:rPr>
+        <w:t>а</w:t>
+      </w:r>
+      <w:r>
+        <w:rPr>
+          <w:i/>
+          <w:iCs/>
+          <w:lang w:val="sr-Cyrl-RS"/>
+        </w:rPr>
+        <w:t xml:space="preserve"> </w:t>
+      </w:r>
+      <w:r>
+        <w:rPr>
+          <w:lang w:val="sr-Cyrl-RS"/>
+        </w:rPr>
+        <w:t>могу бити</w:t>
+      </w:r>
+      <w:r>
+        <w:rPr>
+          <w:i/>
+          <w:iCs/>
+          <w:lang w:val="sr-Cyrl-RS"/>
+        </w:rPr>
+        <w:t>:</w:t>
+      </w:r>
+    </w:p>
+    <w:p>
+      <w:pPr>
+        <w:pStyle w:val="ListParagraph"/>
+        <w:numPr>
+          <w:ilvl w:val="0"/>
+          <w:numId w:val="16"/>
+        </w:numPr>
+        <w:rPr>
+          <w:lang w:val="sr-Cyrl-RS"/>
+        </w:rPr>
+      </w:pPr>
+      <w:r>
+        <w:rPr>
+          <w:lang w:val="sr-Cyrl-RS"/>
+        </w:rPr>
+        <w:t>Менаџмент меморије и осталих периферних уређаја</w:t>
+      </w:r>
+    </w:p>
+    <w:p>
+      <w:pPr>
+        <w:pStyle w:val="ListParagraph"/>
+        <w:numPr>
+          <w:ilvl w:val="0"/>
+          <w:numId w:val="16"/>
+        </w:numPr>
+        <w:rPr>
+          <w:lang w:val="sr-Cyrl-RS"/>
+        </w:rPr>
+      </w:pPr>
+      <w:r>
+        <w:rPr>
+          <w:lang w:val="sr-Cyrl-RS"/>
+        </w:rPr>
+        <w:t>Покреће апликације и обезбеђујући им одговарајуће окружење</w:t>
+      </w:r>
+    </w:p>
+    <w:p>
+      <w:pPr>
+        <w:pStyle w:val="ListParagraph"/>
+        <w:numPr>
+          <w:ilvl w:val="0"/>
+          <w:numId w:val="16"/>
+        </w:numPr>
+        <w:rPr>
+          <w:lang w:val="sr-Cyrl-RS"/>
+        </w:rPr>
+      </w:pPr>
+      <w:r>
+        <w:rPr>
+          <w:lang w:val="sr-Cyrl-RS"/>
+        </w:rPr>
+        <w:t>Заштита програма и приступа</w:t>
+      </w:r>
+    </w:p>
+    <w:p>
+      <w:pPr>
+        <w:pStyle w:val="ListParagraph"/>
+        <w:numPr>
+          <w:ilvl w:val="0"/>
+          <w:numId w:val="16"/>
+        </w:numPr>
+        <w:rPr>
+          <w:lang w:val="sr-Cyrl-RS"/>
+        </w:rPr>
+      </w:pPr>
+      <w:r>
+        <w:rPr>
+          <w:lang w:val="en-US"/>
+        </w:rPr>
+        <w:t>Multitasking</w:t>
+      </w:r>
+    </w:p>
+    <w:p>
+      <w:pPr>
+        <w:ind w:left="416"/>
+        <w:rPr>
+          <w:lang w:val="sr-Cyrl-RS"/>
+        </w:rPr>
+      </w:pPr>
+      <w:r>
+        <w:rPr>
+          <w:i/>
+          <w:iCs/>
+          <w:lang w:val="en-US"/>
+        </w:rPr>
+        <w:t>Kernel</w:t>
+      </w:r>
+      <w:r>
+        <w:rPr>
+          <w:lang w:val="sr-Cyrl-RS"/>
+        </w:rPr>
+        <w:t>-и</w:t>
+      </w:r>
+      <w:r>
+        <w:rPr>
+          <w:i/>
+          <w:iCs/>
+          <w:lang w:val="sr-Cyrl-RS"/>
+        </w:rPr>
+        <w:t xml:space="preserve"> </w:t>
+      </w:r>
+      <w:r>
+        <w:rPr>
+          <w:lang w:val="sr-Cyrl-RS"/>
+        </w:rPr>
+        <w:t>се отприлике могу поделити у неколико категорија:</w:t>
+      </w:r>
+    </w:p>
     <w:p>
       <w:pPr>
         <w:pStyle w:val="Heading2"/>
         <w:rPr>
+          <w:i/>
+          <w:iCs/>
+          <w:lang w:val="en-US"/>
+        </w:rPr>
+      </w:pPr>
+      <w:r>
+        <w:rPr>
+          <w:lang w:val="sr-Cyrl-RS"/>
+        </w:rPr>
+        <w:t xml:space="preserve"> Монолитски </w:t>
+      </w:r>
+      <w:r>
+        <w:rPr>
+          <w:i/>
+          <w:iCs/>
+          <w:lang w:val="en-US"/>
+        </w:rPr>
+        <w:t>Kernel</w:t>
+      </w:r>
+    </w:p>
+    <w:p>
+      <w:pPr>
+        <w:rPr>
+          <w:lang w:val="sr-Cyrl-RS"/>
+        </w:rPr>
+      </w:pPr>
+      <w:r>
+        <w:rPr>
+          <w:lang w:val="sr-Cyrl-RS"/>
+        </w:rPr>
+        <w:t xml:space="preserve">Монолитски </w:t>
+      </w:r>
+      <w:r>
+        <w:rPr>
+          <w:i/>
+          <w:iCs/>
+          <w:lang w:val="en-US"/>
+        </w:rPr>
+        <w:t>Kernel</w:t>
+      </w:r>
+      <w:r>
+        <w:rPr>
+          <w:lang w:val="sr-Cyrl-RS"/>
+        </w:rPr>
+        <w:t>-и</w:t>
+      </w:r>
+      <w:r>
+        <w:rPr>
+          <w:i/>
+          <w:iCs/>
+          <w:lang w:val="sr-Cyrl-RS"/>
+        </w:rPr>
+        <w:t xml:space="preserve"> </w:t>
+      </w:r>
+      <w:r>
+        <w:rPr>
+          <w:lang w:val="sr-Cyrl-RS"/>
+        </w:rPr>
+        <w:t>функционишу</w:t>
+      </w:r>
+      <w:r>
+        <w:rPr>
+          <w:lang w:val="sr-Cyrl-RS"/>
+        </w:rPr>
+        <w:t xml:space="preserve"> са целим </w:t>
+      </w:r>
+      <w:r>
+        <w:rPr>
+          <w:i/>
+          <w:iCs/>
+          <w:lang w:val="en-US"/>
+        </w:rPr>
+        <w:t>Kernel</w:t>
+      </w:r>
+      <w:r>
+        <w:rPr>
+          <w:i/>
+          <w:iCs/>
+          <w:lang w:val="sr-Cyrl-RS"/>
+        </w:rPr>
+        <w:t>-</w:t>
+      </w:r>
+      <w:r>
+        <w:rPr>
+          <w:lang w:val="sr-Cyrl-RS"/>
+        </w:rPr>
+        <w:t>ом</w:t>
+      </w:r>
+      <w:r>
+        <w:rPr>
+          <w:i/>
+          <w:iCs/>
+          <w:lang w:val="sr-Cyrl-RS"/>
+        </w:rPr>
+        <w:t xml:space="preserve"> </w:t>
+      </w:r>
+      <w:r>
+        <w:rPr>
+          <w:lang w:val="sr-Cyrl-RS"/>
+        </w:rPr>
+        <w:t xml:space="preserve">и драјверима у једном меморијском адресном простору тј. </w:t>
+      </w:r>
+      <w:r>
+        <w:rPr>
+          <w:i/>
+          <w:iCs/>
+          <w:lang w:val="en-US"/>
+        </w:rPr>
+        <w:t>kernel-space-</w:t>
+      </w:r>
+      <w:r>
+        <w:rPr>
+          <w:i/>
+          <w:iCs/>
+          <w:lang w:val="sr-Cyrl-RS"/>
+        </w:rPr>
+        <w:t>у.</w:t>
+      </w:r>
+      <w:r>
+        <w:rPr>
+          <w:i/>
+          <w:iCs/>
+          <w:lang w:val="sr-Cyrl-RS"/>
+        </w:rPr>
+        <w:t xml:space="preserve"> </w:t>
+      </w:r>
+      <w:r>
+        <w:rPr>
+          <w:lang w:val="sr-Cyrl-RS"/>
+        </w:rPr>
+        <w:t xml:space="preserve">У принципу овај приступ добија поприлично на ефикасности, јер је мењање контекста поприлично рачунски захтевна операција </w:t>
+      </w:r>
+      <w:r>
+        <w:rPr>
+          <w:lang w:val="sr-Cyrl-RS"/>
+        </w:rPr>
+        <w:t xml:space="preserve">на </w:t>
+      </w:r>
+      <w:r>
+        <w:rPr>
+          <w:lang w:val="en-US"/>
+        </w:rPr>
+        <w:t>x</w:t>
+      </w:r>
+      <w:r>
+        <w:rPr>
+          <w:lang w:val="sr-Cyrl-RS"/>
+        </w:rPr>
+        <w:t xml:space="preserve">86 </w:t>
+      </w:r>
+      <w:r>
+        <w:rPr>
+          <w:lang w:val="sr-Cyrl-RS"/>
+        </w:rPr>
+        <w:t>архитектури.</w:t>
+      </w:r>
+    </w:p>
+    <w:p>
+      <w:pPr>
+        <w:pStyle w:val="Heading2"/>
+        <w:rPr>
+          <w:i/>
+          <w:iCs/>
+          <w:lang w:val="en-US"/>
+        </w:rPr>
+      </w:pPr>
+      <w:r>
+        <w:rPr>
+          <w:lang w:val="sr-Cyrl-RS"/>
+        </w:rPr>
+        <w:t xml:space="preserve">Микро </w:t>
+      </w:r>
+      <w:r>
+        <w:rPr>
+          <w:i/>
+          <w:iCs/>
+          <w:lang w:val="en-US"/>
+        </w:rPr>
+        <w:t>Kernel</w:t>
+      </w:r>
+    </w:p>
+    <w:p>
+      <w:pPr>
+        <w:rPr>
+          <w:lang w:val="sr-Cyrl-RS"/>
+        </w:rPr>
+      </w:pPr>
+      <w:r>
+        <w:rPr>
+          <w:lang w:val="sr-Cyrl-RS"/>
+        </w:rPr>
+        <w:t xml:space="preserve">Микро </w:t>
+      </w:r>
+      <w:r>
+        <w:rPr>
+          <w:i/>
+          <w:iCs/>
+          <w:lang w:val="en-US"/>
+        </w:rPr>
+        <w:t>Kernel</w:t>
+      </w:r>
+      <w:r>
+        <w:rPr>
+          <w:i/>
+          <w:iCs/>
+          <w:lang w:val="sr-Cyrl-RS"/>
+        </w:rPr>
+        <w:t xml:space="preserve"> </w:t>
+      </w:r>
+      <w:r>
+        <w:rPr>
+          <w:lang w:val="sr-Cyrl-RS"/>
+        </w:rPr>
+        <w:t xml:space="preserve">тежи да што више функција и сервиса покреће у </w:t>
+      </w:r>
+      <w:r>
+        <w:rPr>
+          <w:lang w:val="en-US"/>
+        </w:rPr>
+        <w:t>User-space-</w:t>
+      </w:r>
+      <w:r>
+        <w:rPr>
+          <w:lang w:val="sr-Cyrl-RS"/>
+        </w:rPr>
+        <w:t xml:space="preserve">у. Тиме се доста добија на пољу флексибилности јер </w:t>
+      </w:r>
+      <w:r>
+        <w:rPr>
+          <w:i/>
+          <w:iCs/>
+          <w:lang w:val="en-US"/>
+        </w:rPr>
+        <w:t>Kernel</w:t>
+      </w:r>
+      <w:r>
+        <w:rPr>
+          <w:i/>
+          <w:iCs/>
+          <w:lang w:val="sr-Cyrl-RS"/>
+        </w:rPr>
+        <w:t xml:space="preserve"> </w:t>
+      </w:r>
+      <w:r>
+        <w:rPr>
+          <w:lang w:val="sr-Cyrl-RS"/>
+        </w:rPr>
+        <w:t xml:space="preserve">није само један масиван програм којим је тешко баратати у смислу покретања и одржавања као и у смислу писања и </w:t>
+      </w:r>
+      <w:r>
+        <w:rPr>
+          <w:lang w:val="en-US"/>
+        </w:rPr>
+        <w:t>debug</w:t>
+      </w:r>
+      <w:r>
+        <w:rPr>
+          <w:lang w:val="sr-Cyrl-RS"/>
+        </w:rPr>
+        <w:t>-</w:t>
+      </w:r>
+      <w:proofErr w:type="spellStart"/>
+      <w:r>
+        <w:rPr>
+          <w:lang w:val="sr-Cyrl-RS"/>
+        </w:rPr>
+        <w:t>овања</w:t>
+      </w:r>
+      <w:proofErr w:type="spellEnd"/>
+      <w:r>
+        <w:rPr>
+          <w:lang w:val="sr-Cyrl-RS"/>
+        </w:rPr>
+        <w:t xml:space="preserve">. Као директну последицу добијамо и повећану стабилност и сигурност. Мана је што у доста случајева цена мењања контекста није вредна поменутих бенефиција.  </w:t>
+      </w:r>
+    </w:p>
+    <w:p>
+      <w:pPr>
+        <w:pStyle w:val="Heading2"/>
+        <w:rPr>
+          <w:lang w:val="sr-Cyrl-RS"/>
+        </w:rPr>
+      </w:pPr>
+      <w:r>
+        <w:rPr>
+          <w:lang w:val="sr-Cyrl-RS"/>
+        </w:rPr>
+        <w:t xml:space="preserve">Хибридни </w:t>
+      </w:r>
+      <w:r>
+        <w:rPr>
+          <w:i/>
+          <w:iCs/>
+          <w:lang w:val="en-US"/>
+        </w:rPr>
+        <w:t>Kernel</w:t>
+      </w:r>
+    </w:p>
+    <w:p>
+      <w:pPr>
+        <w:rPr>
+          <w:lang w:val="sr-Cyrl-RS"/>
+        </w:rPr>
+      </w:pPr>
+      <w:r>
+        <w:rPr>
+          <w:lang w:val="sr-Cyrl-RS"/>
+        </w:rPr>
+        <w:t xml:space="preserve">За </w:t>
+      </w:r>
+      <w:r>
+        <w:rPr>
+          <w:i/>
+          <w:iCs/>
+          <w:lang w:val="en-US"/>
+        </w:rPr>
+        <w:t>Kernel</w:t>
+      </w:r>
+      <w:r>
+        <w:rPr>
+          <w:i/>
+          <w:iCs/>
+          <w:lang w:val="sr-Cyrl-RS"/>
+        </w:rPr>
+        <w:t xml:space="preserve"> </w:t>
+      </w:r>
+      <w:r>
+        <w:rPr>
+          <w:lang w:val="sr-Cyrl-RS"/>
+        </w:rPr>
+        <w:t>којим се</w:t>
+      </w:r>
+      <w:r>
+        <w:rPr>
+          <w:i/>
+          <w:iCs/>
+          <w:lang w:val="sr-Cyrl-RS"/>
+        </w:rPr>
+        <w:t xml:space="preserve"> </w:t>
+      </w:r>
+      <w:r>
+        <w:rPr>
+          <w:lang w:val="sr-Cyrl-RS"/>
+        </w:rPr>
+        <w:t>ми бавимо је тешко рећи ког је типа, јер је превише мали и примитиван</w:t>
+      </w:r>
+      <w:r>
+        <w:rPr>
+          <w:i/>
+          <w:iCs/>
+          <w:lang w:val="sr-Cyrl-RS"/>
+        </w:rPr>
+        <w:t>.</w:t>
+      </w:r>
+      <w:r>
+        <w:rPr>
+          <w:lang w:val="sr-Cyrl-RS"/>
+        </w:rPr>
+        <w:t xml:space="preserve"> Испољава неке карактеристике Микро </w:t>
+      </w:r>
+      <w:r>
+        <w:rPr>
+          <w:i/>
+          <w:iCs/>
+          <w:lang w:val="en-US"/>
+        </w:rPr>
+        <w:t>Kernel</w:t>
+      </w:r>
+      <w:r>
+        <w:rPr>
+          <w:i/>
+          <w:iCs/>
+          <w:lang w:val="sr-Cyrl-RS"/>
+        </w:rPr>
+        <w:t>-</w:t>
+      </w:r>
+      <w:r>
+        <w:rPr>
+          <w:lang w:val="sr-Cyrl-RS"/>
+        </w:rPr>
+        <w:t>а</w:t>
+      </w:r>
+      <w:r>
+        <w:rPr>
+          <w:lang w:val="sr-Cyrl-RS"/>
+        </w:rPr>
+        <w:t xml:space="preserve"> тиме што раније и брже гура своје функције у </w:t>
+      </w:r>
+      <w:r>
+        <w:rPr>
+          <w:lang w:val="en-US"/>
+        </w:rPr>
+        <w:t>User</w:t>
+      </w:r>
+      <w:r>
+        <w:rPr>
+          <w:lang w:val="sr-Cyrl-RS"/>
+        </w:rPr>
+        <w:t>-</w:t>
+      </w:r>
+      <w:r>
+        <w:rPr>
+          <w:lang w:val="en-US"/>
+        </w:rPr>
+        <w:t>space</w:t>
+      </w:r>
+      <w:r>
+        <w:rPr>
+          <w:lang w:val="sr-Cyrl-RS"/>
+        </w:rPr>
+        <w:t xml:space="preserve">. Са друге стране подела </w:t>
+      </w:r>
+      <w:r>
+        <w:rPr>
+          <w:lang w:val="en-US"/>
+        </w:rPr>
+        <w:t>User</w:t>
+      </w:r>
+      <w:r>
+        <w:rPr>
+          <w:lang w:val="sr-Cyrl-RS"/>
+        </w:rPr>
+        <w:t>-</w:t>
+      </w:r>
+      <w:r>
+        <w:rPr>
+          <w:lang w:val="en-US"/>
+        </w:rPr>
+        <w:t>space</w:t>
+      </w:r>
+      <w:r>
+        <w:rPr>
+          <w:lang w:val="sr-Cyrl-RS"/>
+        </w:rPr>
+        <w:t xml:space="preserve"> </w:t>
+      </w:r>
+      <w:r>
+        <w:rPr>
+          <w:lang w:val="en-US"/>
+        </w:rPr>
+        <w:t>Kernel</w:t>
+      </w:r>
+      <w:r>
+        <w:rPr>
+          <w:lang w:val="sr-Cyrl-RS"/>
+        </w:rPr>
+        <w:t>-</w:t>
+      </w:r>
+      <w:r>
+        <w:rPr>
+          <w:lang w:val="en-US"/>
+        </w:rPr>
+        <w:t>space</w:t>
+      </w:r>
+      <w:r>
+        <w:rPr>
+          <w:lang w:val="sr-Cyrl-RS"/>
+        </w:rPr>
+        <w:t xml:space="preserve"> </w:t>
+      </w:r>
+      <w:r>
+        <w:rPr>
+          <w:lang w:val="sr-Cyrl-RS"/>
+        </w:rPr>
+        <w:t>је овде врло апстрактна и виртуелна и цео оперативни систем се понаша као један програм чиме га можемо назвати и монолитским.</w:t>
+      </w:r>
+      <w:r>
+        <w:rPr>
+          <w:lang w:val="sr-Cyrl-RS"/>
+        </w:rPr>
+        <w:t xml:space="preserve"> </w:t>
+      </w:r>
+      <w:r>
+        <w:rPr>
+          <w:lang w:val="sr-Cyrl-RS"/>
+        </w:rPr>
+        <w:t>Тачно због овога постоји термин</w:t>
+      </w:r>
+      <w:r>
+        <w:rPr>
+          <w:lang w:val="sr-Latn-RS"/>
+        </w:rPr>
+        <w:t xml:space="preserve"> </w:t>
+      </w:r>
+      <w:r>
+        <w:rPr>
+          <w:lang w:val="sr-Cyrl-RS"/>
+        </w:rPr>
+        <w:t xml:space="preserve">Хибридни </w:t>
+      </w:r>
+      <w:r>
+        <w:rPr>
+          <w:i/>
+          <w:iCs/>
+          <w:lang w:val="en-US"/>
+        </w:rPr>
+        <w:t>Kernel</w:t>
+      </w:r>
+    </w:p>
+    <w:p>
+      <w:pPr>
+        <w:pStyle w:val="Heading2"/>
+        <w:rPr>
           <w:rFonts w:cs="Times New Roman"/>
         </w:rPr>
       </w:pPr>
@@ -13111,13 +13808,838 @@
         </w:rPr>
         <w:t>Loader</w:t>
       </w:r>
+    </w:p>
+    <w:p>
+      <w:pPr>
+        <w:rPr>
+          <w:lang w:val="sr-Cyrl-RS"/>
+        </w:rPr>
+      </w:pPr>
+      <w:r>
+        <w:rPr>
+          <w:lang w:val="sr-Cyrl-RS"/>
+        </w:rPr>
+        <w:t xml:space="preserve">Често су термини </w:t>
+      </w:r>
+      <w:r>
+        <w:t xml:space="preserve">boot </w:t>
+      </w:r>
+      <w:r>
+        <w:rPr>
+          <w:lang w:val="sr-Cyrl-RS"/>
+        </w:rPr>
+        <w:t xml:space="preserve">и </w:t>
+      </w:r>
+      <w:r>
+        <w:t xml:space="preserve">loader </w:t>
+      </w:r>
+      <w:r>
+        <w:rPr>
+          <w:lang w:val="sr-Cyrl-RS"/>
+        </w:rPr>
+        <w:t xml:space="preserve">спојени у </w:t>
+      </w:r>
+      <w:r>
+        <w:t xml:space="preserve">bootloader </w:t>
+      </w:r>
+      <w:r>
+        <w:rPr>
+          <w:lang w:val="sr-Cyrl-RS"/>
+        </w:rPr>
+        <w:t xml:space="preserve">као једну целину чији је задатак да, слично горе наведеном, учита цео </w:t>
+      </w:r>
+      <w:r>
+        <w:rPr>
+          <w:i/>
+          <w:iCs/>
+        </w:rPr>
+        <w:t xml:space="preserve">Kernel </w:t>
+      </w:r>
+      <w:r>
+        <w:rPr>
+          <w:lang w:val="sr-Cyrl-RS"/>
+        </w:rPr>
+        <w:t>претходно обезбедивши му повољно окружење.</w:t>
+      </w:r>
+      <w:r>
+        <w:rPr>
+          <w:lang w:val="sr-Cyrl-RS"/>
+        </w:rPr>
+        <w:t xml:space="preserve"> Овде ћемо узимати те појмове за одвојене, штавише као део овог решења на проблем </w:t>
+      </w:r>
+      <w:r>
+        <w:rPr>
+          <w:lang w:val="sr-Cyrl-RS"/>
+        </w:rPr>
+        <w:lastRenderedPageBreak/>
+        <w:t xml:space="preserve">оперативног система узећемо значење </w:t>
+      </w:r>
+      <w:r>
+        <w:rPr>
+          <w:i/>
+          <w:iCs/>
+          <w:lang w:val="en-US"/>
+        </w:rPr>
+        <w:t>Loader</w:t>
+      </w:r>
+      <w:r>
+        <w:rPr>
+          <w:lang w:val="sr-Cyrl-RS"/>
+        </w:rPr>
+        <w:t>-</w:t>
+      </w:r>
+      <w:r>
+        <w:rPr>
+          <w:lang w:val="sr-Cyrl-RS"/>
+        </w:rPr>
+        <w:t xml:space="preserve">а у ширем смислу. </w:t>
+      </w:r>
+      <w:r>
+        <w:rPr>
+          <w:lang w:val="sr-Cyrl-RS"/>
+        </w:rPr>
+        <w:t xml:space="preserve">Погодна је у овом тренутку </w:t>
+      </w:r>
+      <w:r>
+        <w:rPr>
+          <w:i/>
+          <w:iCs/>
+          <w:lang w:val="en-US"/>
+        </w:rPr>
+        <w:t>Kernel</w:t>
+      </w:r>
+      <w:r>
+        <w:rPr>
+          <w:i/>
+          <w:iCs/>
+          <w:lang w:val="sr-Cyrl-RS"/>
+        </w:rPr>
+        <w:t xml:space="preserve"> </w:t>
+      </w:r>
+      <w:r>
+        <w:rPr>
+          <w:lang w:val="sr-Cyrl-RS"/>
+        </w:rPr>
+        <w:t xml:space="preserve">поделити на две етапе рани </w:t>
+      </w:r>
+      <w:r>
+        <w:rPr>
+          <w:i/>
+          <w:iCs/>
+          <w:lang w:val="en-US"/>
+        </w:rPr>
+        <w:t>Loader</w:t>
+      </w:r>
+      <w:r>
+        <w:rPr>
+          <w:lang w:val="sr-Cyrl-RS"/>
+        </w:rPr>
+        <w:t xml:space="preserve"> </w:t>
+      </w:r>
+      <w:r>
+        <w:rPr>
+          <w:lang w:val="sr-Cyrl-RS"/>
+        </w:rPr>
+        <w:t xml:space="preserve">и касни </w:t>
+      </w:r>
+      <w:r>
+        <w:rPr>
+          <w:i/>
+          <w:iCs/>
+          <w:lang w:val="en-US"/>
+        </w:rPr>
+        <w:t>Loader</w:t>
+      </w:r>
+      <w:r>
+        <w:rPr>
+          <w:lang w:val="sr-Cyrl-RS"/>
+        </w:rPr>
+        <w:t xml:space="preserve"> при томе треба пазити да је прелаз између ових етапа врло природан тј. не стриктно зацртан. Сходно са овим су функције раног </w:t>
+      </w:r>
+      <w:r>
+        <w:rPr>
+          <w:i/>
+          <w:iCs/>
+          <w:lang w:val="en-US"/>
+        </w:rPr>
+        <w:t>Loader</w:t>
+      </w:r>
+      <w:r>
+        <w:rPr>
+          <w:lang w:val="en-US"/>
+        </w:rPr>
+        <w:t>-</w:t>
+      </w:r>
+      <w:r>
+        <w:rPr>
+          <w:lang w:val="sr-Cyrl-RS"/>
+        </w:rPr>
+        <w:t>а следеће:</w:t>
+      </w:r>
+    </w:p>
+    <w:p>
+      <w:pPr>
+        <w:pStyle w:val="ListParagraph"/>
+        <w:numPr>
+          <w:ilvl w:val="0"/>
+          <w:numId w:val="17"/>
+        </w:numPr>
+        <w:rPr>
+          <w:lang w:val="sr-Cyrl-RS"/>
+        </w:rPr>
+      </w:pPr>
+      <w:r>
+        <w:rPr>
+          <w:lang w:val="sr-Cyrl-RS"/>
+        </w:rPr>
+        <w:t>Системски позиви</w:t>
+      </w:r>
+    </w:p>
+    <w:p>
+      <w:pPr>
+        <w:pStyle w:val="ListParagraph"/>
+        <w:numPr>
+          <w:ilvl w:val="0"/>
+          <w:numId w:val="17"/>
+        </w:numPr>
+        <w:rPr>
+          <w:b/>
+          <w:bCs/>
+          <w:lang w:val="sr-Cyrl-RS"/>
+        </w:rPr>
+      </w:pPr>
+      <w:r>
+        <w:rPr>
+          <w:lang w:val="sr-Cyrl-RS"/>
+        </w:rPr>
+        <w:t xml:space="preserve">Учитавање остатка </w:t>
+      </w:r>
+      <w:r>
+        <w:rPr>
+          <w:i/>
+          <w:iCs/>
+          <w:lang w:val="en-US"/>
+        </w:rPr>
+        <w:t>Kernel</w:t>
+      </w:r>
+      <w:r>
+        <w:rPr>
+          <w:lang w:val="sr-Cyrl-RS"/>
+        </w:rPr>
+        <w:t>-</w:t>
+      </w:r>
+      <w:r>
+        <w:rPr>
+          <w:lang w:val="en-US"/>
+        </w:rPr>
+        <w:t>a</w:t>
+      </w:r>
+      <w:r>
+        <w:rPr>
+          <w:lang w:val="sr-Cyrl-RS"/>
+        </w:rPr>
+        <w:t xml:space="preserve"> и оперативног система</w:t>
+      </w:r>
+    </w:p>
+    <w:p>
+      <w:pPr>
+        <w:pStyle w:val="ListParagraph"/>
+        <w:numPr>
+          <w:ilvl w:val="0"/>
+          <w:numId w:val="17"/>
+        </w:numPr>
+        <w:rPr>
+          <w:b/>
+          <w:bCs/>
+          <w:lang w:val="sr-Cyrl-RS"/>
+        </w:rPr>
+      </w:pPr>
+      <w:r>
+        <w:rPr>
+          <w:lang w:val="sr-Cyrl-RS"/>
+        </w:rPr>
+        <w:t>Учитавање системских позива као и њихово складиштење</w:t>
+      </w:r>
+    </w:p>
+    <w:p>
+      <w:pPr>
+        <w:rPr>
+          <w:lang w:val="sr-Cyrl-RS"/>
+        </w:rPr>
+      </w:pPr>
+      <w:r>
+        <w:rPr>
+          <w:lang w:val="sr-Cyrl-RS"/>
+        </w:rPr>
+        <w:t>Више о другој и трећој тачки биће</w:t>
+      </w:r>
+      <w:r>
+        <w:rPr>
+          <w:lang w:val="sr-Cyrl-RS"/>
+        </w:rPr>
+        <w:t xml:space="preserve"> </w:t>
+      </w:r>
+      <w:r>
+        <w:rPr>
+          <w:lang w:val="sr-Cyrl-RS"/>
+        </w:rPr>
+        <w:t xml:space="preserve">објашњено </w:t>
+      </w:r>
+      <w:r>
+        <w:rPr>
+          <w:lang w:val="sr-Cyrl-RS"/>
+        </w:rPr>
+        <w:t>у секцији о Системски позиви и Дељене библиотеке.</w:t>
+      </w:r>
+    </w:p>
+    <w:p>
+      <w:pPr>
+        <w:rPr>
+          <w:lang w:val="sr-Cyrl-RS"/>
+        </w:rPr>
+      </w:pPr>
+      <w:r>
+        <w:rPr>
+          <w:lang w:val="sr-Cyrl-RS"/>
+        </w:rPr>
+        <w:tab/>
+        <w:t xml:space="preserve">Функције касног </w:t>
+      </w:r>
+      <w:r>
+        <w:rPr>
+          <w:i/>
+          <w:iCs/>
+          <w:lang w:val="en-US"/>
+        </w:rPr>
+        <w:t>Loader</w:t>
+      </w:r>
+      <w:r>
+        <w:rPr>
+          <w:lang w:val="sr-Cyrl-RS"/>
+        </w:rPr>
+        <w:t>-а</w:t>
+      </w:r>
+      <w:r>
+        <w:rPr>
+          <w:lang w:val="sr-Cyrl-RS"/>
+        </w:rPr>
+        <w:t xml:space="preserve"> се примарно ослањају на функције раног, утолико да су оне практично само унапређене верзије њихових претходника:</w:t>
+      </w:r>
+    </w:p>
+    <w:p>
+      <w:pPr>
+        <w:pStyle w:val="ListParagraph"/>
+        <w:numPr>
+          <w:ilvl w:val="0"/>
+          <w:numId w:val="18"/>
+        </w:numPr>
+        <w:rPr>
+          <w:highlight w:val="yellow"/>
+          <w:lang w:val="sr-Cyrl-RS"/>
+        </w:rPr>
+      </w:pPr>
+      <w:r>
+        <w:rPr>
+          <w:highlight w:val="yellow"/>
+          <w:lang w:val="sr-Cyrl-RS"/>
+        </w:rPr>
+        <w:t xml:space="preserve">Покретање </w:t>
+      </w:r>
+      <w:r>
+        <w:rPr>
+          <w:highlight w:val="yellow"/>
+          <w:lang w:val="en-US"/>
+        </w:rPr>
+        <w:t xml:space="preserve">User-space </w:t>
+      </w:r>
+      <w:r>
+        <w:rPr>
+          <w:highlight w:val="yellow"/>
+          <w:lang w:val="sr-Cyrl-RS"/>
+        </w:rPr>
+        <w:t>програма</w:t>
+      </w:r>
+    </w:p>
+    <w:p>
+      <w:pPr>
+        <w:pStyle w:val="ListParagraph"/>
+        <w:numPr>
+          <w:ilvl w:val="0"/>
+          <w:numId w:val="18"/>
+        </w:numPr>
+        <w:rPr>
+          <w:highlight w:val="yellow"/>
+          <w:lang w:val="sr-Cyrl-RS"/>
+        </w:rPr>
+      </w:pPr>
+      <w:r>
+        <w:rPr>
+          <w:highlight w:val="yellow"/>
+          <w:lang w:val="sr-Cyrl-RS"/>
+        </w:rPr>
+        <w:t xml:space="preserve">Динамично учитавање библиотека </w:t>
+      </w:r>
+    </w:p>
+    <w:p>
+      <w:pPr>
+        <w:pStyle w:val="ListParagraph"/>
+        <w:numPr>
+          <w:ilvl w:val="0"/>
+          <w:numId w:val="18"/>
+        </w:numPr>
+        <w:rPr>
+          <w:highlight w:val="yellow"/>
+          <w:lang w:val="sr-Cyrl-RS"/>
+        </w:rPr>
+      </w:pPr>
+      <w:r>
+        <w:rPr>
+          <w:highlight w:val="yellow"/>
+          <w:lang w:val="sr-Cyrl-RS"/>
+        </w:rPr>
+        <w:t>Складиштење меморијских места учитаних библиотека</w:t>
+      </w:r>
+    </w:p>
+    <w:p>
+      <w:pPr>
+        <w:pStyle w:val="ListParagraph"/>
+        <w:numPr>
+          <w:ilvl w:val="0"/>
+          <w:numId w:val="18"/>
+        </w:numPr>
+        <w:rPr>
+          <w:highlight w:val="yellow"/>
+          <w:lang w:val="sr-Cyrl-RS"/>
+        </w:rPr>
+      </w:pPr>
+      <w:r>
+        <w:rPr>
+          <w:highlight w:val="yellow"/>
+          <w:lang w:val="sr-Cyrl-RS"/>
+        </w:rPr>
+        <w:t xml:space="preserve">Давање потребних података </w:t>
+      </w:r>
+      <w:r>
+        <w:rPr>
+          <w:highlight w:val="yellow"/>
+          <w:lang w:val="en-US"/>
+        </w:rPr>
+        <w:t>User</w:t>
+      </w:r>
+      <w:r>
+        <w:rPr>
+          <w:highlight w:val="yellow"/>
+          <w:lang w:val="sr-Cyrl-RS"/>
+        </w:rPr>
+        <w:t>-</w:t>
+      </w:r>
+      <w:r>
+        <w:rPr>
+          <w:highlight w:val="yellow"/>
+          <w:lang w:val="en-US"/>
+        </w:rPr>
+        <w:t>space</w:t>
+      </w:r>
+      <w:r>
+        <w:rPr>
+          <w:highlight w:val="yellow"/>
+          <w:lang w:val="sr-Cyrl-RS"/>
+        </w:rPr>
+        <w:t xml:space="preserve"> програмима</w:t>
+      </w:r>
+    </w:p>
+    <w:p>
+      <w:pPr>
+        <w:rPr>
+          <w:lang w:val="sr-Cyrl-RS"/>
+        </w:rPr>
+      </w:pPr>
+      <w:r>
+        <w:rPr>
+          <w:lang w:val="sr-Cyrl-RS"/>
+        </w:rPr>
+        <w:t>Да би се у потпуности разумел</w:t>
+      </w:r>
+      <w:r>
+        <w:rPr>
+          <w:lang w:val="sr-Cyrl-RS"/>
+        </w:rPr>
+        <w:t xml:space="preserve">е горе наведене тезе везане за рани и касни </w:t>
+      </w:r>
+      <w:r>
+        <w:rPr>
+          <w:lang w:val="en-US"/>
+        </w:rPr>
+        <w:t>Loader</w:t>
+      </w:r>
+      <w:r>
+        <w:rPr>
+          <w:lang w:val="sr-Cyrl-RS"/>
+        </w:rPr>
+        <w:t xml:space="preserve"> морамо прво обрадити пар других тема.</w:t>
+      </w:r>
+    </w:p>
+    <w:p>
+      <w:pPr>
+        <w:rPr>
+          <w:lang w:val="sr-Cyrl-RS"/>
+        </w:rPr>
+      </w:pPr>
+    </w:p>
+    <w:p>
+      <w:pPr>
+        <w:pStyle w:val="Heading1"/>
+        <w:rPr>
+          <w:lang w:val="sr-Cyrl-RS"/>
+        </w:rPr>
+      </w:pPr>
+      <w:r>
+        <w:rPr>
+          <w:lang w:val="sr-Cyrl-RS"/>
+        </w:rPr>
+        <w:t>Системски позиви и дељене библиотеке</w:t>
+      </w:r>
+    </w:p>
+    <w:p>
+      <w:pPr>
+        <w:rPr>
+          <w:lang w:val="sr-Cyrl-RS"/>
+        </w:rPr>
+      </w:pPr>
+    </w:p>
+    <w:p>
+      <w:pPr>
+        <w:pStyle w:val="Heading2"/>
+        <w:rPr>
+          <w:lang w:val="sr-Cyrl-RS"/>
+        </w:rPr>
+      </w:pPr>
+      <w:r>
+        <w:rPr>
+          <w:lang w:val="sr-Cyrl-RS"/>
+        </w:rPr>
+        <w:t>Учитавање дељених библиотека и функција</w:t>
+      </w:r>
+    </w:p>
+    <w:p>
+      <w:pPr>
+        <w:pStyle w:val="Heading2"/>
+        <w:rPr>
+          <w:lang w:val="sr-Cyrl-RS"/>
+        </w:rPr>
+      </w:pPr>
+      <w:r>
+        <w:rPr>
+          <w:lang w:val="sr-Cyrl-RS"/>
+        </w:rPr>
+        <w:t>Складиштење дељених библиотека и функција</w:t>
+      </w:r>
+    </w:p>
+    <w:p>
+      <w:pPr>
+        <w:pStyle w:val="Heading2"/>
+        <w:rPr>
+          <w:lang w:val="sr-Cyrl-RS"/>
+        </w:rPr>
+      </w:pPr>
+      <w:r>
+        <w:rPr>
+          <w:lang w:val="sr-Cyrl-RS"/>
+        </w:rPr>
+        <w:t>Прослеђивање</w:t>
+      </w:r>
+      <w:r>
+        <w:rPr>
+          <w:lang w:val="sr-Cyrl-RS"/>
+        </w:rPr>
+        <w:t xml:space="preserve"> програму</w:t>
+      </w:r>
+    </w:p>
+    <w:p>
+      <w:pPr>
+        <w:rPr>
+          <w:lang w:val="sr-Cyrl-RS"/>
+        </w:rPr>
+      </w:pPr>
+    </w:p>
+    <w:p>
+      <w:pPr>
+        <w:rPr>
+          <w:lang w:val="sr-Cyrl-RS"/>
+        </w:rPr>
+      </w:pPr>
+    </w:p>
+    <w:p>
+      <w:pPr>
+        <w:rPr>
+          <w:lang w:val="sr-Cyrl-RS"/>
+        </w:rPr>
+      </w:pPr>
+    </w:p>
+    <w:p>
+      <w:pPr>
+        <w:rPr>
+          <w:lang w:val="sr-Cyrl-RS"/>
+        </w:rPr>
+      </w:pPr>
+    </w:p>
+    <w:p>
+      <w:pPr>
+        <w:rPr>
+          <w:b/>
+          <w:bCs/>
+          <w:lang w:val="sr-Cyrl-RS"/>
+        </w:rPr>
+      </w:pPr>
     </w:p>
     <w:p/>
     <w:p/>
     <w:p>
       <w:pPr>
+        <w:pStyle w:val="Heading1"/>
+        <w:rPr>
+          <w:lang w:val="sr-Cyrl-RS"/>
+        </w:rPr>
+      </w:pPr>
+      <w:r>
+        <w:rPr>
+          <w:i/>
+          <w:iCs/>
+          <w:lang w:val="en-US"/>
+        </w:rPr>
+        <w:t>Kernel</w:t>
+      </w:r>
+      <w:r>
+        <w:rPr>
+          <w:i/>
+          <w:iCs/>
+          <w:lang w:val="sr-Cyrl-RS"/>
+        </w:rPr>
+        <w:t xml:space="preserve"> – </w:t>
+      </w:r>
+      <w:r>
+        <w:rPr>
+          <w:lang w:val="sr-Cyrl-RS"/>
+        </w:rPr>
+        <w:t>наставак</w:t>
+      </w:r>
+    </w:p>
+    <w:p>
+      <w:pPr>
         <w:pStyle w:val="Heading2"/>
         <w:rPr>
+          <w:lang w:val="sr-Cyrl-RS"/>
+        </w:rPr>
+      </w:pPr>
+      <w:r>
+        <w:rPr>
+          <w:lang w:val="en-US"/>
+        </w:rPr>
+        <w:t>BEX</w:t>
+      </w:r>
+      <w:r>
+        <w:rPr>
+          <w:lang w:val="sr-Cyrl-RS"/>
+        </w:rPr>
+        <w:t xml:space="preserve"> </w:t>
+      </w:r>
+      <w:r>
+        <w:rPr>
+          <w:lang w:val="sr-Cyrl-RS"/>
+        </w:rPr>
+        <w:t>формат</w:t>
+      </w:r>
+    </w:p>
+    <w:p>
+      <w:pPr>
+        <w:rPr>
+          <w:lang w:val="sr-Cyrl-RS"/>
+        </w:rPr>
+      </w:pPr>
+      <w:r>
+        <w:rPr>
+          <w:lang w:val="en-US"/>
+        </w:rPr>
+        <w:t>BEX</w:t>
+      </w:r>
+      <w:r>
+        <w:rPr>
+          <w:lang w:val="sr-Cyrl-RS"/>
+        </w:rPr>
+        <w:t xml:space="preserve"> </w:t>
+      </w:r>
+      <w:r>
+        <w:rPr>
+          <w:lang w:val="en-US"/>
+        </w:rPr>
+        <w:t>je</w:t>
+      </w:r>
+      <w:r>
+        <w:rPr>
+          <w:lang w:val="sr-Cyrl-RS"/>
+        </w:rPr>
+        <w:t xml:space="preserve"> </w:t>
+      </w:r>
+      <w:r>
+        <w:rPr>
+          <w:lang w:val="sr-Cyrl-RS"/>
+        </w:rPr>
+        <w:t xml:space="preserve">формат извршних фајлова, скраћеница је за </w:t>
+      </w:r>
+      <w:r>
+        <w:rPr>
+          <w:lang w:val="en-US"/>
+        </w:rPr>
+        <w:t>Boris</w:t>
+      </w:r>
+      <w:r>
+        <w:rPr>
+          <w:lang w:val="sr-Cyrl-RS"/>
+        </w:rPr>
+        <w:t xml:space="preserve"> </w:t>
+      </w:r>
+      <w:r>
+        <w:rPr>
+          <w:lang w:val="en-US"/>
+        </w:rPr>
+        <w:t>EXectutable</w:t>
+      </w:r>
+      <w:r>
+        <w:rPr>
+          <w:lang w:val="sr-Cyrl-RS"/>
+        </w:rPr>
+        <w:t>,</w:t>
+      </w:r>
+      <w:r>
+        <w:rPr>
+          <w:lang w:val="sr-Cyrl-RS"/>
+        </w:rPr>
+        <w:t xml:space="preserve"> </w:t>
+      </w:r>
+      <w:r>
+        <w:rPr>
+          <w:lang w:val="sr-Cyrl-RS"/>
+        </w:rPr>
+        <w:t xml:space="preserve">састоји се од врло примитивне екстензије </w:t>
+      </w:r>
+      <w:r>
+        <w:rPr>
+          <w:lang w:val="en-US"/>
+        </w:rPr>
+        <w:t>MZ</w:t>
+      </w:r>
+      <w:r>
+        <w:rPr>
+          <w:lang w:val="sr-Cyrl-RS"/>
+        </w:rPr>
+        <w:t xml:space="preserve"> </w:t>
+      </w:r>
+      <w:r>
+        <w:rPr>
+          <w:lang w:val="sr-Cyrl-RS"/>
+        </w:rPr>
+        <w:t>извршног формата.</w:t>
+      </w:r>
+    </w:p>
+    <w:p>
+      <w:pPr>
+        <w:pStyle w:val="Heading3"/>
+        <w:rPr>
+          <w:lang w:val="sr-Cyrl-RS"/>
+        </w:rPr>
+      </w:pPr>
+      <w:r>
+        <w:rPr>
+          <w:lang w:val="en-US"/>
+        </w:rPr>
+        <w:t>MZ</w:t>
+      </w:r>
+      <w:r>
+        <w:rPr>
+          <w:lang w:val="sr-Cyrl-RS"/>
+        </w:rPr>
+        <w:t xml:space="preserve"> </w:t>
+      </w:r>
+      <w:r>
+        <w:rPr>
+          <w:lang w:val="sr-Cyrl-RS"/>
+        </w:rPr>
+        <w:t>извршни формат</w:t>
+      </w:r>
+    </w:p>
+    <w:p>
+      <w:pPr>
+        <w:rPr>
+          <w:lang w:val="sr-Cyrl-RS"/>
+        </w:rPr>
+      </w:pPr>
+      <w:r>
+        <w:rPr>
+          <w:lang w:val="sr-Cyrl-RS"/>
+        </w:rPr>
+        <w:t>МЗ овог назива представља иницијале Микрософтовог инжењера</w:t>
+      </w:r>
+    </w:p>
+    <w:p>
+      <w:pPr>
+        <w:pStyle w:val="Heading3"/>
+        <w:rPr>
+          <w:lang w:val="sr-Cyrl-RS"/>
+        </w:rPr>
+      </w:pPr>
+      <w:r>
+        <w:rPr>
+          <w:lang w:val="sr-Cyrl-RS"/>
+        </w:rPr>
+        <w:lastRenderedPageBreak/>
+        <w:t>Формат екстензије</w:t>
+      </w:r>
+    </w:p>
+    <w:p>
+      <w:pPr>
+        <w:pStyle w:val="Heading3"/>
+        <w:rPr>
+          <w:lang w:val="sr-Cyrl-RS"/>
+        </w:rPr>
+      </w:pPr>
+      <w:r>
+        <w:rPr>
+          <w:lang w:val="sr-Cyrl-RS"/>
+        </w:rPr>
+        <w:t xml:space="preserve">Лимитације </w:t>
+      </w:r>
+      <w:r>
+        <w:rPr>
+          <w:i/>
+          <w:iCs/>
+          <w:lang w:val="en-US"/>
+        </w:rPr>
+        <w:t>linker</w:t>
+      </w:r>
+      <w:r>
+        <w:rPr>
+          <w:lang w:val="sr-Cyrl-RS"/>
+        </w:rPr>
+        <w:t>-</w:t>
+      </w:r>
+      <w:r>
+        <w:rPr>
+          <w:lang w:val="sr-Cyrl-RS"/>
+        </w:rPr>
+        <w:t>а</w:t>
+      </w:r>
+    </w:p>
+    <w:p>
+      <w:pPr>
+        <w:rPr>
+          <w:lang w:val="sr-Cyrl-RS"/>
+        </w:rPr>
+      </w:pPr>
+    </w:p>
+    <w:p>
+      <w:pPr>
+        <w:pStyle w:val="Heading2"/>
+        <w:rPr>
           <w:rFonts w:cs="Times New Roman"/>
           <w:lang w:val="sr-Cyrl-RS"/>
         </w:rPr>
@@ -13157,6 +14679,7 @@
         <w:pStyle w:val="Heading1"/>
         <w:rPr>
           <w:rFonts w:cs="Times New Roman"/>
+          <w:lang w:val="sr-Cyrl-RS"/>
         </w:rPr>
       </w:pPr>
       <w:r>
@@ -13189,6 +14712,135 @@
       <w:r>
         <w:t>system</w:t>
       </w:r>
+    </w:p>
+    <w:p>
+      <w:pPr>
+        <w:pStyle w:val="Heading2"/>
+        <w:rPr>
+          <w:lang w:val="en-US"/>
+        </w:rPr>
+      </w:pPr>
+      <w:r>
+        <w:rPr>
+          <w:lang w:val="en-US"/>
+        </w:rPr>
+        <w:t>FAT16 file system</w:t>
+      </w:r>
+    </w:p>
+    <w:p>
+      <w:pPr>
+        <w:pStyle w:val="Heading3"/>
+        <w:rPr>
+          <w:lang w:val="sr-Cyrl-RS"/>
+        </w:rPr>
+      </w:pPr>
+      <w:r>
+        <w:rPr>
+          <w:lang w:val="en-US"/>
+        </w:rPr>
+        <w:t xml:space="preserve">Header </w:t>
+      </w:r>
+      <w:r>
+        <w:rPr>
+          <w:lang w:val="sr-Cyrl-RS"/>
+        </w:rPr>
+        <w:t xml:space="preserve">у </w:t>
+      </w:r>
+      <w:r>
+        <w:rPr>
+          <w:lang w:val="en-US"/>
+        </w:rPr>
+        <w:t>boot sector-</w:t>
+      </w:r>
+      <w:r>
+        <w:rPr>
+          <w:lang w:val="sr-Cyrl-RS"/>
+        </w:rPr>
+        <w:t>у</w:t>
+      </w:r>
+    </w:p>
+    <w:p>
+      <w:pPr>
+        <w:pStyle w:val="Heading3"/>
+        <w:rPr>
+          <w:lang w:val="en-US"/>
+        </w:rPr>
+      </w:pPr>
+      <w:r>
+        <w:rPr>
+          <w:lang w:val="sr-Cyrl-RS"/>
+        </w:rPr>
+        <w:t>F</w:t>
+      </w:r>
+      <w:proofErr w:type="spellStart"/>
+      <w:r>
+        <w:rPr>
+          <w:lang w:val="en-US"/>
+        </w:rPr>
+        <w:t>ile</w:t>
+      </w:r>
+      <w:proofErr w:type="spellEnd"/>
+      <w:r>
+        <w:rPr>
+          <w:lang w:val="en-US"/>
+        </w:rPr>
+        <w:t xml:space="preserve"> Allocation Table</w:t>
+      </w:r>
+    </w:p>
+    <w:p>
+      <w:pPr>
+        <w:pStyle w:val="Heading3"/>
+        <w:rPr>
+          <w:lang w:val="sr-Cyrl-RS"/>
+        </w:rPr>
+      </w:pPr>
+      <w:r>
+        <w:rPr>
+          <w:lang w:val="sr-Cyrl-RS"/>
+        </w:rPr>
+        <w:t xml:space="preserve">Формат </w:t>
+      </w:r>
+      <w:r>
+        <w:rPr>
+          <w:lang w:val="en-US"/>
+        </w:rPr>
+        <w:t>Directory-</w:t>
+      </w:r>
+      <w:r>
+        <w:rPr>
+          <w:lang w:val="sr-Cyrl-RS"/>
+        </w:rPr>
+        <w:t>а</w:t>
+      </w:r>
+    </w:p>
+    <w:p>
+      <w:pPr>
+        <w:pStyle w:val="Heading3"/>
+        <w:rPr>
+          <w:lang w:val="sr-Cyrl-RS"/>
+        </w:rPr>
+      </w:pPr>
+      <w:r>
+        <w:rPr>
+          <w:lang w:val="sr-Cyrl-RS"/>
+        </w:rPr>
+        <w:t>Организација у фајлове и фолдере</w:t>
+      </w:r>
+    </w:p>
+    <w:p>
+      <w:pPr>
+        <w:rPr>
+          <w:lang w:val="sr-Cyrl-RS"/>
+        </w:rPr>
+      </w:pPr>
+    </w:p>
+    <w:p>
+      <w:pPr>
+        <w:pStyle w:val="Heading3"/>
+        <w:rPr>
+          <w:lang w:val="sr-Cyrl-RS"/>
+        </w:rPr>
+      </w:pPr>
     </w:p>
     <w:p>
       <w:pPr>
@@ -14082,16 +15734,16 @@
     </w:lvl>
   </w:abstractNum>
   <w:abstractNum w:abstractNumId="6" w15:restartNumberingAfterBreak="0">
-    <w:nsid w:val="38A70D96"/>
+    <w:nsid w:val="38857B0A"/>
     <w:multiLevelType w:val="hybridMultilevel"/>
-    <w:tmpl w:val="AD365D68"/>
+    <w:tmpl w:val="256856B0"/>
     <w:lvl w:ilvl="0" w:tplc="08090001">
       <w:start w:val="1"/>
       <w:numFmt w:val="bullet"/>
       <w:lvlText w:val=""/>
       <w:lvlJc w:val="left"/>
       <w:pPr>
-        <w:ind w:left="720" w:hanging="360"/>
+        <w:ind w:left="776" w:hanging="360"/>
       </w:pPr>
       <w:rPr>
         <w:rFonts w:ascii="Symbol" w:hAnsi="Symbol" w:hint="default"/>
@@ -14103,7 +15755,7 @@
       <w:lvlText w:val="o"/>
       <w:lvlJc w:val="left"/>
       <w:pPr>
-        <w:ind w:left="1440" w:hanging="360"/>
+        <w:ind w:left="1496" w:hanging="360"/>
       </w:pPr>
       <w:rPr>
         <w:rFonts w:ascii="Courier New" w:hAnsi="Courier New" w:cs="Courier New" w:hint="default"/>
@@ -14115,7 +15767,7 @@
       <w:lvlText w:val=""/>
       <w:lvlJc w:val="left"/>
       <w:pPr>
-        <w:ind w:left="2160" w:hanging="360"/>
+        <w:ind w:left="2216" w:hanging="360"/>
       </w:pPr>
       <w:rPr>
         <w:rFonts w:ascii="Wingdings" w:hAnsi="Wingdings" w:hint="default"/>
@@ -14127,7 +15779,7 @@
       <w:lvlText w:val=""/>
       <w:lvlJc w:val="left"/>
       <w:pPr>
-        <w:ind w:left="2880" w:hanging="360"/>
+        <w:ind w:left="2936" w:hanging="360"/>
       </w:pPr>
       <w:rPr>
         <w:rFonts w:ascii="Symbol" w:hAnsi="Symbol" w:hint="default"/>
@@ -14139,7 +15791,7 @@
       <w:lvlText w:val="o"/>
       <w:lvlJc w:val="left"/>
       <w:pPr>
-        <w:ind w:left="3600" w:hanging="360"/>
+        <w:ind w:left="3656" w:hanging="360"/>
       </w:pPr>
       <w:rPr>
         <w:rFonts w:ascii="Courier New" w:hAnsi="Courier New" w:cs="Courier New" w:hint="default"/>
@@ -14151,7 +15803,7 @@
       <w:lvlText w:val=""/>
       <w:lvlJc w:val="left"/>
       <w:pPr>
-        <w:ind w:left="4320" w:hanging="360"/>
+        <w:ind w:left="4376" w:hanging="360"/>
       </w:pPr>
       <w:rPr>
         <w:rFonts w:ascii="Wingdings" w:hAnsi="Wingdings" w:hint="default"/>
@@ -14163,7 +15815,7 @@
       <w:lvlText w:val=""/>
       <w:lvlJc w:val="left"/>
       <w:pPr>
-        <w:ind w:left="5040" w:hanging="360"/>
+        <w:ind w:left="5096" w:hanging="360"/>
       </w:pPr>
       <w:rPr>
         <w:rFonts w:ascii="Symbol" w:hAnsi="Symbol" w:hint="default"/>
@@ -14175,7 +15827,7 @@
       <w:lvlText w:val="o"/>
       <w:lvlJc w:val="left"/>
       <w:pPr>
-        <w:ind w:left="5760" w:hanging="360"/>
+        <w:ind w:left="5816" w:hanging="360"/>
       </w:pPr>
       <w:rPr>
         <w:rFonts w:ascii="Courier New" w:hAnsi="Courier New" w:cs="Courier New" w:hint="default"/>
@@ -14187,7 +15839,7 @@
       <w:lvlText w:val=""/>
       <w:lvlJc w:val="left"/>
       <w:pPr>
-        <w:ind w:left="6480" w:hanging="360"/>
+        <w:ind w:left="6536" w:hanging="360"/>
       </w:pPr>
       <w:rPr>
         <w:rFonts w:ascii="Wingdings" w:hAnsi="Wingdings" w:hint="default"/>
@@ -14195,6 +15847,119 @@
     </w:lvl>
   </w:abstractNum>
   <w:abstractNum w:abstractNumId="7" w15:restartNumberingAfterBreak="0">
+    <w:nsid w:val="38A70D96"/>
+    <w:multiLevelType w:val="hybridMultilevel"/>
+    <w:tmpl w:val="AD365D68"/>
+    <w:lvl w:ilvl="0" w:tplc="08090001">
+      <w:start w:val="1"/>
+      <w:numFmt w:val="bullet"/>
+      <w:lvlText w:val=""/>
+      <w:lvlJc w:val="left"/>
+      <w:pPr>
+        <w:ind w:left="720" w:hanging="360"/>
+      </w:pPr>
+      <w:rPr>
+        <w:rFonts w:ascii="Symbol" w:hAnsi="Symbol" w:hint="default"/>
+      </w:rPr>
+    </w:lvl>
+    <w:lvl w:ilvl="1" w:tplc="08090003" w:tentative="1">
+      <w:start w:val="1"/>
+      <w:numFmt w:val="bullet"/>
+      <w:lvlText w:val="o"/>
+      <w:lvlJc w:val="left"/>
+      <w:pPr>
+        <w:ind w:left="1440" w:hanging="360"/>
+      </w:pPr>
+      <w:rPr>
+        <w:rFonts w:ascii="Courier New" w:hAnsi="Courier New" w:cs="Courier New" w:hint="default"/>
+      </w:rPr>
+    </w:lvl>
+    <w:lvl w:ilvl="2" w:tplc="08090005" w:tentative="1">
+      <w:start w:val="1"/>
+      <w:numFmt w:val="bullet"/>
+      <w:lvlText w:val=""/>
+      <w:lvlJc w:val="left"/>
+      <w:pPr>
+        <w:ind w:left="2160" w:hanging="360"/>
+      </w:pPr>
+      <w:rPr>
+        <w:rFonts w:ascii="Wingdings" w:hAnsi="Wingdings" w:hint="default"/>
+      </w:rPr>
+    </w:lvl>
+    <w:lvl w:ilvl="3" w:tplc="08090001" w:tentative="1">
+      <w:start w:val="1"/>
+      <w:numFmt w:val="bullet"/>
+      <w:lvlText w:val=""/>
+      <w:lvlJc w:val="left"/>
+      <w:pPr>
+        <w:ind w:left="2880" w:hanging="360"/>
+      </w:pPr>
+      <w:rPr>
+        <w:rFonts w:ascii="Symbol" w:hAnsi="Symbol" w:hint="default"/>
+      </w:rPr>
+    </w:lvl>
+    <w:lvl w:ilvl="4" w:tplc="08090003" w:tentative="1">
+      <w:start w:val="1"/>
+      <w:numFmt w:val="bullet"/>
+      <w:lvlText w:val="o"/>
+      <w:lvlJc w:val="left"/>
+      <w:pPr>
+        <w:ind w:left="3600" w:hanging="360"/>
+      </w:pPr>
+      <w:rPr>
+        <w:rFonts w:ascii="Courier New" w:hAnsi="Courier New" w:cs="Courier New" w:hint="default"/>
+      </w:rPr>
+    </w:lvl>
+    <w:lvl w:ilvl="5" w:tplc="08090005" w:tentative="1">
+      <w:start w:val="1"/>
+      <w:numFmt w:val="bullet"/>
+      <w:lvlText w:val=""/>
+      <w:lvlJc w:val="left"/>
+      <w:pPr>
+        <w:ind w:left="4320" w:hanging="360"/>
+      </w:pPr>
+      <w:rPr>
+        <w:rFonts w:ascii="Wingdings" w:hAnsi="Wingdings" w:hint="default"/>
+      </w:rPr>
+    </w:lvl>
+    <w:lvl w:ilvl="6" w:tplc="08090001" w:tentative="1">
+      <w:start w:val="1"/>
+      <w:numFmt w:val="bullet"/>
+      <w:lvlText w:val=""/>
+      <w:lvlJc w:val="left"/>
+      <w:pPr>
+        <w:ind w:left="5040" w:hanging="360"/>
+      </w:pPr>
+      <w:rPr>
+        <w:rFonts w:ascii="Symbol" w:hAnsi="Symbol" w:hint="default"/>
+      </w:rPr>
+    </w:lvl>
+    <w:lvl w:ilvl="7" w:tplc="08090003" w:tentative="1">
+      <w:start w:val="1"/>
+      <w:numFmt w:val="bullet"/>
+      <w:lvlText w:val="o"/>
+      <w:lvlJc w:val="left"/>
+      <w:pPr>
+        <w:ind w:left="5760" w:hanging="360"/>
+      </w:pPr>
+      <w:rPr>
+        <w:rFonts w:ascii="Courier New" w:hAnsi="Courier New" w:cs="Courier New" w:hint="default"/>
+      </w:rPr>
+    </w:lvl>
+    <w:lvl w:ilvl="8" w:tplc="08090005" w:tentative="1">
+      <w:start w:val="1"/>
+      <w:numFmt w:val="bullet"/>
+      <w:lvlText w:val=""/>
+      <w:lvlJc w:val="left"/>
+      <w:pPr>
+        <w:ind w:left="6480" w:hanging="360"/>
+      </w:pPr>
+      <w:rPr>
+        <w:rFonts w:ascii="Wingdings" w:hAnsi="Wingdings" w:hint="default"/>
+      </w:rPr>
+    </w:lvl>
+  </w:abstractNum>
+  <w:abstractNum w:abstractNumId="8" w15:restartNumberingAfterBreak="0">
     <w:nsid w:val="413F610C"/>
     <w:multiLevelType w:val="multilevel"/>
     <w:tmpl w:val="CE3C6342"/>
@@ -14343,7 +16108,7 @@
       </w:rPr>
     </w:lvl>
   </w:abstractNum>
-  <w:abstractNum w:abstractNumId="8" w15:restartNumberingAfterBreak="0">
+  <w:abstractNum w:abstractNumId="9" w15:restartNumberingAfterBreak="0">
     <w:nsid w:val="4DB730B4"/>
     <w:multiLevelType w:val="hybridMultilevel"/>
     <w:tmpl w:val="6F9ABFC8"/>
@@ -14456,7 +16221,7 @@
       </w:rPr>
     </w:lvl>
   </w:abstractNum>
-  <w:abstractNum w:abstractNumId="9" w15:restartNumberingAfterBreak="0">
+  <w:abstractNum w:abstractNumId="10" w15:restartNumberingAfterBreak="0">
     <w:nsid w:val="4FCF6E75"/>
     <w:multiLevelType w:val="hybridMultilevel"/>
     <w:tmpl w:val="99D89C34"/>
@@ -14569,10 +16334,10 @@
       </w:rPr>
     </w:lvl>
   </w:abstractNum>
-  <w:abstractNum w:abstractNumId="10" w15:restartNumberingAfterBreak="0">
-    <w:nsid w:val="5BA3562F"/>
+  <w:abstractNum w:abstractNumId="11" w15:restartNumberingAfterBreak="0">
+    <w:nsid w:val="540E5DA0"/>
     <w:multiLevelType w:val="hybridMultilevel"/>
-    <w:tmpl w:val="27AAF676"/>
+    <w:tmpl w:val="2DF0B0E8"/>
     <w:lvl w:ilvl="0" w:tplc="08090001">
       <w:start w:val="1"/>
       <w:numFmt w:val="bullet"/>
@@ -14682,7 +16447,120 @@
       </w:rPr>
     </w:lvl>
   </w:abstractNum>
-  <w:abstractNum w:abstractNumId="11" w15:restartNumberingAfterBreak="0">
+  <w:abstractNum w:abstractNumId="12" w15:restartNumberingAfterBreak="0">
+    <w:nsid w:val="5BA3562F"/>
+    <w:multiLevelType w:val="hybridMultilevel"/>
+    <w:tmpl w:val="27AAF676"/>
+    <w:lvl w:ilvl="0" w:tplc="08090001">
+      <w:start w:val="1"/>
+      <w:numFmt w:val="bullet"/>
+      <w:lvlText w:val=""/>
+      <w:lvlJc w:val="left"/>
+      <w:pPr>
+        <w:ind w:left="720" w:hanging="360"/>
+      </w:pPr>
+      <w:rPr>
+        <w:rFonts w:ascii="Symbol" w:hAnsi="Symbol" w:hint="default"/>
+      </w:rPr>
+    </w:lvl>
+    <w:lvl w:ilvl="1" w:tplc="08090003" w:tentative="1">
+      <w:start w:val="1"/>
+      <w:numFmt w:val="bullet"/>
+      <w:lvlText w:val="o"/>
+      <w:lvlJc w:val="left"/>
+      <w:pPr>
+        <w:ind w:left="1440" w:hanging="360"/>
+      </w:pPr>
+      <w:rPr>
+        <w:rFonts w:ascii="Courier New" w:hAnsi="Courier New" w:cs="Courier New" w:hint="default"/>
+      </w:rPr>
+    </w:lvl>
+    <w:lvl w:ilvl="2" w:tplc="08090005" w:tentative="1">
+      <w:start w:val="1"/>
+      <w:numFmt w:val="bullet"/>
+      <w:lvlText w:val=""/>
+      <w:lvlJc w:val="left"/>
+      <w:pPr>
+        <w:ind w:left="2160" w:hanging="360"/>
+      </w:pPr>
+      <w:rPr>
+        <w:rFonts w:ascii="Wingdings" w:hAnsi="Wingdings" w:hint="default"/>
+      </w:rPr>
+    </w:lvl>
+    <w:lvl w:ilvl="3" w:tplc="08090001" w:tentative="1">
+      <w:start w:val="1"/>
+      <w:numFmt w:val="bullet"/>
+      <w:lvlText w:val=""/>
+      <w:lvlJc w:val="left"/>
+      <w:pPr>
+        <w:ind w:left="2880" w:hanging="360"/>
+      </w:pPr>
+      <w:rPr>
+        <w:rFonts w:ascii="Symbol" w:hAnsi="Symbol" w:hint="default"/>
+      </w:rPr>
+    </w:lvl>
+    <w:lvl w:ilvl="4" w:tplc="08090003" w:tentative="1">
+      <w:start w:val="1"/>
+      <w:numFmt w:val="bullet"/>
+      <w:lvlText w:val="o"/>
+      <w:lvlJc w:val="left"/>
+      <w:pPr>
+        <w:ind w:left="3600" w:hanging="360"/>
+      </w:pPr>
+      <w:rPr>
+        <w:rFonts w:ascii="Courier New" w:hAnsi="Courier New" w:cs="Courier New" w:hint="default"/>
+      </w:rPr>
+    </w:lvl>
+    <w:lvl w:ilvl="5" w:tplc="08090005" w:tentative="1">
+      <w:start w:val="1"/>
+      <w:numFmt w:val="bullet"/>
+      <w:lvlText w:val=""/>
+      <w:lvlJc w:val="left"/>
+      <w:pPr>
+        <w:ind w:left="4320" w:hanging="360"/>
+      </w:pPr>
+      <w:rPr>
+        <w:rFonts w:ascii="Wingdings" w:hAnsi="Wingdings" w:hint="default"/>
+      </w:rPr>
+    </w:lvl>
+    <w:lvl w:ilvl="6" w:tplc="08090001" w:tentative="1">
+      <w:start w:val="1"/>
+      <w:numFmt w:val="bullet"/>
+      <w:lvlText w:val=""/>
+      <w:lvlJc w:val="left"/>
+      <w:pPr>
+        <w:ind w:left="5040" w:hanging="360"/>
+      </w:pPr>
+      <w:rPr>
+        <w:rFonts w:ascii="Symbol" w:hAnsi="Symbol" w:hint="default"/>
+      </w:rPr>
+    </w:lvl>
+    <w:lvl w:ilvl="7" w:tplc="08090003" w:tentative="1">
+      <w:start w:val="1"/>
+      <w:numFmt w:val="bullet"/>
+      <w:lvlText w:val="o"/>
+      <w:lvlJc w:val="left"/>
+      <w:pPr>
+        <w:ind w:left="5760" w:hanging="360"/>
+      </w:pPr>
+      <w:rPr>
+        <w:rFonts w:ascii="Courier New" w:hAnsi="Courier New" w:cs="Courier New" w:hint="default"/>
+      </w:rPr>
+    </w:lvl>
+    <w:lvl w:ilvl="8" w:tplc="08090005" w:tentative="1">
+      <w:start w:val="1"/>
+      <w:numFmt w:val="bullet"/>
+      <w:lvlText w:val=""/>
+      <w:lvlJc w:val="left"/>
+      <w:pPr>
+        <w:ind w:left="6480" w:hanging="360"/>
+      </w:pPr>
+      <w:rPr>
+        <w:rFonts w:ascii="Wingdings" w:hAnsi="Wingdings" w:hint="default"/>
+      </w:rPr>
+    </w:lvl>
+  </w:abstractNum>
+  <w:abstractNum w:abstractNumId="13" w15:restartNumberingAfterBreak="0">
     <w:nsid w:val="64B552BC"/>
     <w:multiLevelType w:val="hybridMultilevel"/>
     <w:tmpl w:val="70B8B63E"/>
@@ -14795,10 +16673,10 @@
       </w:rPr>
     </w:lvl>
   </w:abstractNum>
-  <w:abstractNum w:abstractNumId="12" w15:restartNumberingAfterBreak="0">
-    <w:nsid w:val="689615C9"/>
+  <w:abstractNum w:abstractNumId="14" w15:restartNumberingAfterBreak="0">
+    <w:nsid w:val="65B64C11"/>
     <w:multiLevelType w:val="hybridMultilevel"/>
-    <w:tmpl w:val="D426768A"/>
+    <w:tmpl w:val="F4669164"/>
     <w:lvl w:ilvl="0" w:tplc="08090001">
       <w:start w:val="1"/>
       <w:numFmt w:val="bullet"/>
@@ -14908,7 +16786,120 @@
       </w:rPr>
     </w:lvl>
   </w:abstractNum>
-  <w:abstractNum w:abstractNumId="13" w15:restartNumberingAfterBreak="0">
+  <w:abstractNum w:abstractNumId="15" w15:restartNumberingAfterBreak="0">
+    <w:nsid w:val="689615C9"/>
+    <w:multiLevelType w:val="hybridMultilevel"/>
+    <w:tmpl w:val="D426768A"/>
+    <w:lvl w:ilvl="0" w:tplc="08090001">
+      <w:start w:val="1"/>
+      <w:numFmt w:val="bullet"/>
+      <w:lvlText w:val=""/>
+      <w:lvlJc w:val="left"/>
+      <w:pPr>
+        <w:ind w:left="720" w:hanging="360"/>
+      </w:pPr>
+      <w:rPr>
+        <w:rFonts w:ascii="Symbol" w:hAnsi="Symbol" w:hint="default"/>
+      </w:rPr>
+    </w:lvl>
+    <w:lvl w:ilvl="1" w:tplc="08090003" w:tentative="1">
+      <w:start w:val="1"/>
+      <w:numFmt w:val="bullet"/>
+      <w:lvlText w:val="o"/>
+      <w:lvlJc w:val="left"/>
+      <w:pPr>
+        <w:ind w:left="1440" w:hanging="360"/>
+      </w:pPr>
+      <w:rPr>
+        <w:rFonts w:ascii="Courier New" w:hAnsi="Courier New" w:cs="Courier New" w:hint="default"/>
+      </w:rPr>
+    </w:lvl>
+    <w:lvl w:ilvl="2" w:tplc="08090005" w:tentative="1">
+      <w:start w:val="1"/>
+      <w:numFmt w:val="bullet"/>
+      <w:lvlText w:val=""/>
+      <w:lvlJc w:val="left"/>
+      <w:pPr>
+        <w:ind w:left="2160" w:hanging="360"/>
+      </w:pPr>
+      <w:rPr>
+        <w:rFonts w:ascii="Wingdings" w:hAnsi="Wingdings" w:hint="default"/>
+      </w:rPr>
+    </w:lvl>
+    <w:lvl w:ilvl="3" w:tplc="08090001" w:tentative="1">
+      <w:start w:val="1"/>
+      <w:numFmt w:val="bullet"/>
+      <w:lvlText w:val=""/>
+      <w:lvlJc w:val="left"/>
+      <w:pPr>
+        <w:ind w:left="2880" w:hanging="360"/>
+      </w:pPr>
+      <w:rPr>
+        <w:rFonts w:ascii="Symbol" w:hAnsi="Symbol" w:hint="default"/>
+      </w:rPr>
+    </w:lvl>
+    <w:lvl w:ilvl="4" w:tplc="08090003" w:tentative="1">
+      <w:start w:val="1"/>
+      <w:numFmt w:val="bullet"/>
+      <w:lvlText w:val="o"/>
+      <w:lvlJc w:val="left"/>
+      <w:pPr>
+        <w:ind w:left="3600" w:hanging="360"/>
+      </w:pPr>
+      <w:rPr>
+        <w:rFonts w:ascii="Courier New" w:hAnsi="Courier New" w:cs="Courier New" w:hint="default"/>
+      </w:rPr>
+    </w:lvl>
+    <w:lvl w:ilvl="5" w:tplc="08090005" w:tentative="1">
+      <w:start w:val="1"/>
+      <w:numFmt w:val="bullet"/>
+      <w:lvlText w:val=""/>
+      <w:lvlJc w:val="left"/>
+      <w:pPr>
+        <w:ind w:left="4320" w:hanging="360"/>
+      </w:pPr>
+      <w:rPr>
+        <w:rFonts w:ascii="Wingdings" w:hAnsi="Wingdings" w:hint="default"/>
+      </w:rPr>
+    </w:lvl>
+    <w:lvl w:ilvl="6" w:tplc="08090001" w:tentative="1">
+      <w:start w:val="1"/>
+      <w:numFmt w:val="bullet"/>
+      <w:lvlText w:val=""/>
+      <w:lvlJc w:val="left"/>
+      <w:pPr>
+        <w:ind w:left="5040" w:hanging="360"/>
+      </w:pPr>
+      <w:rPr>
+        <w:rFonts w:ascii="Symbol" w:hAnsi="Symbol" w:hint="default"/>
+      </w:rPr>
+    </w:lvl>
+    <w:lvl w:ilvl="7" w:tplc="08090003" w:tentative="1">
+      <w:start w:val="1"/>
+      <w:numFmt w:val="bullet"/>
+      <w:lvlText w:val="o"/>
+      <w:lvlJc w:val="left"/>
+      <w:pPr>
+        <w:ind w:left="5760" w:hanging="360"/>
+      </w:pPr>
+      <w:rPr>
+        <w:rFonts w:ascii="Courier New" w:hAnsi="Courier New" w:cs="Courier New" w:hint="default"/>
+      </w:rPr>
+    </w:lvl>
+    <w:lvl w:ilvl="8" w:tplc="08090005" w:tentative="1">
+      <w:start w:val="1"/>
+      <w:numFmt w:val="bullet"/>
+      <w:lvlText w:val=""/>
+      <w:lvlJc w:val="left"/>
+      <w:pPr>
+        <w:ind w:left="6480" w:hanging="360"/>
+      </w:pPr>
+      <w:rPr>
+        <w:rFonts w:ascii="Wingdings" w:hAnsi="Wingdings" w:hint="default"/>
+      </w:rPr>
+    </w:lvl>
+  </w:abstractNum>
+  <w:abstractNum w:abstractNumId="16" w15:restartNumberingAfterBreak="0">
     <w:nsid w:val="6A587823"/>
     <w:multiLevelType w:val="hybridMultilevel"/>
     <w:tmpl w:val="54603CAA"/>
@@ -14994,7 +16985,7 @@
       </w:pPr>
     </w:lvl>
   </w:abstractNum>
-  <w:abstractNum w:abstractNumId="14" w15:restartNumberingAfterBreak="0">
+  <w:abstractNum w:abstractNumId="17" w15:restartNumberingAfterBreak="0">
     <w:nsid w:val="7C6C13C8"/>
     <w:multiLevelType w:val="hybridMultilevel"/>
     <w:tmpl w:val="4BD0B99E"/>
@@ -15114,31 +17105,31 @@
     <w:abstractNumId w:val="4"/>
   </w:num>
   <w:num w:numId="3" w16cid:durableId="278144815">
-    <w:abstractNumId w:val="11"/>
+    <w:abstractNumId w:val="13"/>
   </w:num>
   <w:num w:numId="4" w16cid:durableId="281502894">
-    <w:abstractNumId w:val="6"/>
+    <w:abstractNumId w:val="7"/>
   </w:num>
   <w:num w:numId="5" w16cid:durableId="545290895">
     <w:abstractNumId w:val="2"/>
   </w:num>
   <w:num w:numId="6" w16cid:durableId="565919502">
-    <w:abstractNumId w:val="8"/>
+    <w:abstractNumId w:val="9"/>
   </w:num>
   <w:num w:numId="7" w16cid:durableId="533539909">
-    <w:abstractNumId w:val="14"/>
+    <w:abstractNumId w:val="17"/>
   </w:num>
   <w:num w:numId="8" w16cid:durableId="1619676052">
     <w:abstractNumId w:val="5"/>
   </w:num>
   <w:num w:numId="9" w16cid:durableId="960500191">
-    <w:abstractNumId w:val="10"/>
+    <w:abstractNumId w:val="12"/>
   </w:num>
   <w:num w:numId="10" w16cid:durableId="510606462">
-    <w:abstractNumId w:val="7"/>
+    <w:abstractNumId w:val="8"/>
   </w:num>
   <w:num w:numId="11" w16cid:durableId="1530531025">
-    <w:abstractNumId w:val="13"/>
+    <w:abstractNumId w:val="16"/>
   </w:num>
   <w:num w:numId="12" w16cid:durableId="892931400">
     <w:abstractNumId w:val="3"/>
@@ -15147,10 +17138,19 @@
     <w:abstractNumId w:val="0"/>
   </w:num>
   <w:num w:numId="14" w16cid:durableId="1440762906">
-    <w:abstractNumId w:val="9"/>
+    <w:abstractNumId w:val="10"/>
   </w:num>
   <w:num w:numId="15" w16cid:durableId="1289899185">
-    <w:abstractNumId w:val="12"/>
+    <w:abstractNumId w:val="15"/>
+  </w:num>
+  <w:num w:numId="16" w16cid:durableId="1053432367">
+    <w:abstractNumId w:val="6"/>
+  </w:num>
+  <w:num w:numId="17" w16cid:durableId="1192064350">
+    <w:abstractNumId w:val="14"/>
+  </w:num>
+  <w:num w:numId="18" w16cid:durableId="2083867367">
+    <w:abstractNumId w:val="11"/>
   </w:num>
 </w:numbering>
 </file>

</xml_diff>